<commit_message>
made minor edits to GDD and Chilling document
</commit_message>
<xml_diff>
--- a/Documents/GDD & Chilling method .docx
+++ b/Documents/GDD & Chilling method .docx
@@ -166,7 +166,7 @@
           <w:rFonts w:ascii="Times New Roman" w:hAnsi="Times New Roman" w:cs="Times New Roman"/>
           <w:lang w:val="en-GB"/>
         </w:rPr>
-        <w:t xml:space="preserve"> vegetation</w:t>
+        <w:t xml:space="preserve"> onset</w:t>
       </w:r>
       <w:r>
         <w:rPr>
@@ -180,7 +180,14 @@
           <w:rFonts w:ascii="Times New Roman" w:hAnsi="Times New Roman" w:cs="Times New Roman"/>
           <w:lang w:val="en-GB"/>
         </w:rPr>
-        <w:t>onset growth</w:t>
+        <w:t xml:space="preserve">of </w:t>
+      </w:r>
+      <w:r>
+        <w:rPr>
+          <w:rFonts w:ascii="Times New Roman" w:hAnsi="Times New Roman" w:cs="Times New Roman"/>
+          <w:lang w:val="en-GB"/>
+        </w:rPr>
+        <w:t>vegetation growth</w:t>
       </w:r>
       <w:r>
         <w:rPr>
@@ -330,6 +337,8 @@
         </w:rPr>
         <w:t xml:space="preserve"> &amp; Smith 1983)</w:t>
       </w:r>
+      <w:bookmarkStart w:id="0" w:name="_GoBack"/>
+      <w:bookmarkEnd w:id="0"/>
     </w:p>
     <w:p>
       <w:pPr>
@@ -435,7 +444,21 @@
           <w:rFonts w:ascii="Times New Roman" w:hAnsi="Times New Roman" w:cs="Times New Roman"/>
           <w:lang w:val="en-GB"/>
         </w:rPr>
-        <w:t xml:space="preserve">) were used to account for species specific heat </w:t>
+        <w:t>) were used to account for species</w:t>
+      </w:r>
+      <w:r>
+        <w:rPr>
+          <w:rFonts w:ascii="Times New Roman" w:hAnsi="Times New Roman" w:cs="Times New Roman"/>
+          <w:lang w:val="en-GB"/>
+        </w:rPr>
+        <w:t>-</w:t>
+      </w:r>
+      <w:r>
+        <w:rPr>
+          <w:rFonts w:ascii="Times New Roman" w:hAnsi="Times New Roman" w:cs="Times New Roman"/>
+          <w:lang w:val="en-GB"/>
+        </w:rPr>
+        <w:t xml:space="preserve">specific </w:t>
       </w:r>
       <w:proofErr w:type="gramStart"/>
       <w:r>
@@ -446,6 +469,20 @@
         <w:t>phenological  requirements</w:t>
       </w:r>
       <w:proofErr w:type="gramEnd"/>
+      <w:r>
+        <w:rPr>
+          <w:rFonts w:ascii="Times New Roman" w:hAnsi="Times New Roman" w:cs="Times New Roman"/>
+          <w:lang w:val="en-GB"/>
+        </w:rPr>
+        <w:t xml:space="preserve"> for</w:t>
+      </w:r>
+      <w:r>
+        <w:rPr>
+          <w:rFonts w:ascii="Times New Roman" w:hAnsi="Times New Roman" w:cs="Times New Roman"/>
+          <w:lang w:val="en-GB"/>
+        </w:rPr>
+        <w:t xml:space="preserve"> heat</w:t>
+      </w:r>
       <w:r>
         <w:rPr>
           <w:rFonts w:ascii="Times New Roman" w:hAnsi="Times New Roman" w:cs="Times New Roman"/>
@@ -588,8 +625,6 @@
         </w:rPr>
         <w:t xml:space="preserve">ximum temperature lies between </w:t>
       </w:r>
-      <w:bookmarkStart w:id="0" w:name="_GoBack"/>
-      <w:bookmarkEnd w:id="0"/>
       <w:r>
         <w:rPr>
           <w:rFonts w:ascii="Times New Roman" w:hAnsi="Times New Roman" w:cs="Times New Roman"/>

</xml_diff>